<commit_message>
Added new RobotFlowchartMNYC_20576816.pdf and modified Planning document
</commit_message>
<xml_diff>
--- a/RobotPlanningMNYC_20576816.docx
+++ b/RobotPlanningMNYC_20576816.docx
@@ -249,7 +249,6 @@
         <w:t>Key Data Items</w:t>
       </w:r>
     </w:p>
-    <w:p/>
     <w:tbl>
       <w:tblPr>
         <w:tblStyle w:val="TableGrid"/>
@@ -301,20 +300,20 @@
       </w:tr>
       <w:tr>
         <w:trPr>
-          <w:trHeight w:val="539"/>
+          <w:trHeight w:val="547"/>
         </w:trPr>
         <w:tc>
           <w:tcPr>
             <w:tcW w:w="2122" w:type="dxa"/>
           </w:tcPr>
           <w:p>
-            <w:r>
-              <w:rPr>
-                <w:rFonts w:eastAsia="Calibri" w:cs="Arial"/>
-                <w:sz w:val="20"/>
-                <w:szCs w:val="22"/>
-              </w:rPr>
-              <w:t>SingleStrokeFont.txt</w:t>
+            <w:proofErr w:type="gramStart"/>
+            <w:r>
+              <w:t>SSF[][</w:t>
+            </w:r>
+            <w:proofErr w:type="gramEnd"/>
+            <w:r>
+              <w:t>]</w:t>
             </w:r>
           </w:p>
         </w:tc>
@@ -324,7 +323,7 @@
           </w:tcPr>
           <w:p>
             <w:r>
-              <w:t>raw</w:t>
+              <w:t>int</w:t>
             </w:r>
           </w:p>
         </w:tc>
@@ -332,7 +331,11 @@
           <w:tcPr>
             <w:tcW w:w="5052" w:type="dxa"/>
           </w:tcPr>
-          <w:p/>
+          <w:p>
+            <w:r>
+              <w:t>Single Stroke Data as a 2D-array, to be allocated the same data listed in the txt file</w:t>
+            </w:r>
+          </w:p>
         </w:tc>
       </w:tr>
       <w:tr>
@@ -345,7 +348,7 @@
           </w:tcPr>
           <w:p>
             <w:r>
-              <w:t>Test.txt</w:t>
+              <w:t>rows</w:t>
             </w:r>
           </w:p>
         </w:tc>
@@ -355,7 +358,7 @@
           </w:tcPr>
           <w:p>
             <w:r>
-              <w:t>Text char</w:t>
+              <w:t>int</w:t>
             </w:r>
           </w:p>
         </w:tc>
@@ -363,13 +366,401 @@
           <w:tcPr>
             <w:tcW w:w="5052" w:type="dxa"/>
           </w:tcPr>
-          <w:p/>
+          <w:p>
+            <w:r>
+              <w:t>Counts number of rows to be read from SingleStrokeFont.txt</w:t>
+            </w:r>
+          </w:p>
+        </w:tc>
+      </w:tr>
+      <w:tr>
+        <w:trPr>
+          <w:trHeight w:val="547"/>
+        </w:trPr>
+        <w:tc>
+          <w:tcPr>
+            <w:tcW w:w="2122" w:type="dxa"/>
+          </w:tcPr>
+          <w:p>
+            <w:proofErr w:type="spellStart"/>
+            <w:proofErr w:type="gramStart"/>
+            <w:r>
+              <w:t>ch</w:t>
+            </w:r>
+            <w:proofErr w:type="spellEnd"/>
+            <w:r>
+              <w:t>[</w:t>
+            </w:r>
+            <w:proofErr w:type="gramEnd"/>
+            <w:r>
+              <w:t>]</w:t>
+            </w:r>
+          </w:p>
+        </w:tc>
+        <w:tc>
+          <w:tcPr>
+            <w:tcW w:w="1842" w:type="dxa"/>
+          </w:tcPr>
+          <w:p>
+            <w:r>
+              <w:t>char</w:t>
+            </w:r>
+          </w:p>
+        </w:tc>
+        <w:tc>
+          <w:tcPr>
+            <w:tcW w:w="5052" w:type="dxa"/>
+          </w:tcPr>
+          <w:p>
+            <w:r>
+              <w:t>Empty array to be populated by character data from test.txt</w:t>
+            </w:r>
+          </w:p>
+        </w:tc>
+      </w:tr>
+      <w:tr>
+        <w:trPr>
+          <w:trHeight w:val="547"/>
+        </w:trPr>
+        <w:tc>
+          <w:tcPr>
+            <w:tcW w:w="2122" w:type="dxa"/>
+          </w:tcPr>
+          <w:p>
+            <w:proofErr w:type="spellStart"/>
+            <w:proofErr w:type="gramStart"/>
+            <w:r>
+              <w:t>asciiSeq</w:t>
+            </w:r>
+            <w:proofErr w:type="spellEnd"/>
+            <w:r>
+              <w:t>[</w:t>
+            </w:r>
+            <w:proofErr w:type="gramEnd"/>
+            <w:r>
+              <w:t>]</w:t>
+            </w:r>
+          </w:p>
+        </w:tc>
+        <w:tc>
+          <w:tcPr>
+            <w:tcW w:w="1842" w:type="dxa"/>
+          </w:tcPr>
+          <w:p>
+            <w:r>
+              <w:t>int</w:t>
+            </w:r>
+          </w:p>
+        </w:tc>
+        <w:tc>
+          <w:tcPr>
+            <w:tcW w:w="5052" w:type="dxa"/>
+          </w:tcPr>
+          <w:p>
+            <w:r>
+              <w:t xml:space="preserve">This array stores the sequence of the converted ASCII decimal code from </w:t>
+            </w:r>
+            <w:proofErr w:type="spellStart"/>
+            <w:proofErr w:type="gramStart"/>
+            <w:r>
+              <w:t>ch</w:t>
+            </w:r>
+            <w:proofErr w:type="spellEnd"/>
+            <w:r>
+              <w:t>[</w:t>
+            </w:r>
+            <w:proofErr w:type="gramEnd"/>
+            <w:r>
+              <w:t>]</w:t>
+            </w:r>
+          </w:p>
+        </w:tc>
+      </w:tr>
+      <w:tr>
+        <w:trPr>
+          <w:trHeight w:val="547"/>
+        </w:trPr>
+        <w:tc>
+          <w:tcPr>
+            <w:tcW w:w="2122" w:type="dxa"/>
+          </w:tcPr>
+          <w:p>
+            <w:proofErr w:type="spellStart"/>
+            <w:r>
+              <w:t>heightInit</w:t>
+            </w:r>
+            <w:proofErr w:type="spellEnd"/>
+          </w:p>
+        </w:tc>
+        <w:tc>
+          <w:tcPr>
+            <w:tcW w:w="1842" w:type="dxa"/>
+          </w:tcPr>
+          <w:p>
+            <w:r>
+              <w:t>int</w:t>
+            </w:r>
+          </w:p>
+        </w:tc>
+        <w:tc>
+          <w:tcPr>
+            <w:tcW w:w="5052" w:type="dxa"/>
+          </w:tcPr>
+          <w:p>
+            <w:r>
+              <w:t>User input for initial height (4-10mm)</w:t>
+            </w:r>
+          </w:p>
+        </w:tc>
+      </w:tr>
+      <w:tr>
+        <w:trPr>
+          <w:trHeight w:val="547"/>
+        </w:trPr>
+        <w:tc>
+          <w:tcPr>
+            <w:tcW w:w="2122" w:type="dxa"/>
+          </w:tcPr>
+          <w:p>
+            <w:proofErr w:type="spellStart"/>
+            <w:r>
+              <w:t>sum_of_char_width</w:t>
+            </w:r>
+            <w:proofErr w:type="spellEnd"/>
+          </w:p>
+        </w:tc>
+        <w:tc>
+          <w:tcPr>
+            <w:tcW w:w="1842" w:type="dxa"/>
+          </w:tcPr>
+          <w:p>
+            <w:r>
+              <w:t>int</w:t>
+            </w:r>
+          </w:p>
+        </w:tc>
+        <w:tc>
+          <w:tcPr>
+            <w:tcW w:w="5052" w:type="dxa"/>
+          </w:tcPr>
+          <w:p>
+            <w:r>
+              <w:t>This integer accumulates the total character width in a row, used to avoid breaks occurring by going over 100mm</w:t>
+            </w:r>
+          </w:p>
+        </w:tc>
+      </w:tr>
+      <w:tr>
+        <w:trPr>
+          <w:trHeight w:val="547"/>
+        </w:trPr>
+        <w:tc>
+          <w:tcPr>
+            <w:tcW w:w="2122" w:type="dxa"/>
+          </w:tcPr>
+          <w:p>
+            <w:proofErr w:type="spellStart"/>
+            <w:proofErr w:type="gramStart"/>
+            <w:r>
+              <w:t>SSFSeq</w:t>
+            </w:r>
+            <w:proofErr w:type="spellEnd"/>
+            <w:r>
+              <w:t>[][</w:t>
+            </w:r>
+            <w:proofErr w:type="gramEnd"/>
+            <w:r>
+              <w:t>]</w:t>
+            </w:r>
+          </w:p>
+        </w:tc>
+        <w:tc>
+          <w:tcPr>
+            <w:tcW w:w="1842" w:type="dxa"/>
+          </w:tcPr>
+          <w:p>
+            <w:r>
+              <w:t>int</w:t>
+            </w:r>
+          </w:p>
+        </w:tc>
+        <w:tc>
+          <w:tcPr>
+            <w:tcW w:w="5052" w:type="dxa"/>
+          </w:tcPr>
+          <w:p>
+            <w:r>
+              <w:t>Stores sequenced stroke data referenced from a</w:t>
+            </w:r>
+            <w:proofErr w:type="spellStart"/>
+            <w:r>
+              <w:t>sciiSeq</w:t>
+            </w:r>
+            <w:proofErr w:type="spellEnd"/>
+          </w:p>
+        </w:tc>
+      </w:tr>
+      <w:tr>
+        <w:trPr>
+          <w:trHeight w:val="547"/>
+        </w:trPr>
+        <w:tc>
+          <w:tcPr>
+            <w:tcW w:w="2122" w:type="dxa"/>
+          </w:tcPr>
+          <w:p>
+            <w:proofErr w:type="spellStart"/>
+            <w:proofErr w:type="gramStart"/>
+            <w:r>
+              <w:t>GSeq</w:t>
+            </w:r>
+            <w:proofErr w:type="spellEnd"/>
+            <w:r>
+              <w:t>[</w:t>
+            </w:r>
+            <w:proofErr w:type="gramEnd"/>
+            <w:r>
+              <w:t>]</w:t>
+            </w:r>
+          </w:p>
+        </w:tc>
+        <w:tc>
+          <w:tcPr>
+            <w:tcW w:w="1842" w:type="dxa"/>
+          </w:tcPr>
+          <w:p>
+            <w:r>
+              <w:t>str</w:t>
+            </w:r>
+          </w:p>
+        </w:tc>
+        <w:tc>
+          <w:tcPr>
+            <w:tcW w:w="5052" w:type="dxa"/>
+          </w:tcPr>
+          <w:p>
+            <w:r>
+              <w:t xml:space="preserve">The sequence in G-Code converted from </w:t>
+            </w:r>
+            <w:proofErr w:type="spellStart"/>
+            <w:r>
+              <w:t>SSFSeq</w:t>
+            </w:r>
+            <w:proofErr w:type="spellEnd"/>
+          </w:p>
+        </w:tc>
+      </w:tr>
+      <w:tr>
+        <w:trPr>
+          <w:trHeight w:val="547"/>
+        </w:trPr>
+        <w:tc>
+          <w:tcPr>
+            <w:tcW w:w="2122" w:type="dxa"/>
+          </w:tcPr>
+          <w:p>
+            <w:proofErr w:type="spellStart"/>
+            <w:proofErr w:type="gramStart"/>
+            <w:r>
+              <w:t>rowOffset</w:t>
+            </w:r>
+            <w:proofErr w:type="spellEnd"/>
+            <w:r>
+              <w:t>{</w:t>
+            </w:r>
+            <w:proofErr w:type="gramEnd"/>
+            <w:r>
+              <w:t>18,0,0}</w:t>
+            </w:r>
+          </w:p>
+        </w:tc>
+        <w:tc>
+          <w:tcPr>
+            <w:tcW w:w="1842" w:type="dxa"/>
+          </w:tcPr>
+          <w:p>
+            <w:proofErr w:type="spellStart"/>
+            <w:r>
+              <w:t>Const</w:t>
+            </w:r>
+            <w:proofErr w:type="spellEnd"/>
+            <w:r>
+              <w:t xml:space="preserve"> int</w:t>
+            </w:r>
+          </w:p>
+        </w:tc>
+        <w:tc>
+          <w:tcPr>
+            <w:tcW w:w="5052" w:type="dxa"/>
+          </w:tcPr>
+          <w:p>
+            <w:r>
+              <w:t xml:space="preserve">Spacing to be added for each character </w:t>
+            </w:r>
+          </w:p>
+        </w:tc>
+      </w:tr>
+      <w:tr>
+        <w:trPr>
+          <w:trHeight w:val="547"/>
+        </w:trPr>
+        <w:tc>
+          <w:tcPr>
+            <w:tcW w:w="2122" w:type="dxa"/>
+          </w:tcPr>
+          <w:p>
+            <w:proofErr w:type="spellStart"/>
+            <w:proofErr w:type="gramStart"/>
+            <w:r>
+              <w:t>lineBreak</w:t>
+            </w:r>
+            <w:proofErr w:type="spellEnd"/>
+            <w:r>
+              <w:t>{</w:t>
+            </w:r>
+            <w:proofErr w:type="gramEnd"/>
+            <w:r>
+              <w:t>0,5/18,0}</w:t>
+            </w:r>
+          </w:p>
+        </w:tc>
+        <w:tc>
+          <w:tcPr>
+            <w:tcW w:w="1842" w:type="dxa"/>
+          </w:tcPr>
+          <w:p>
+            <w:proofErr w:type="spellStart"/>
+            <w:r>
+              <w:t>Const</w:t>
+            </w:r>
+            <w:proofErr w:type="spellEnd"/>
+            <w:r>
+              <w:t xml:space="preserve"> int</w:t>
+            </w:r>
+          </w:p>
+        </w:tc>
+        <w:tc>
+          <w:tcPr>
+            <w:tcW w:w="5052" w:type="dxa"/>
+          </w:tcPr>
+          <w:p>
+            <w:r>
+              <w:t>Line break offset for transferring G-Code</w:t>
+            </w:r>
+          </w:p>
         </w:tc>
       </w:tr>
     </w:tbl>
-    <w:p/>
-    <w:p>
-      <w:r>
+    <w:p>
+      <w:pPr>
+        <w:rPr>
+          <w:color w:val="A5A5A5" w:themeColor="accent3"/>
+        </w:rPr>
+      </w:pPr>
+      <w:r>
+        <w:rPr>
+          <w:color w:val="A5A5A5" w:themeColor="accent3"/>
+        </w:rPr>
         <w:t>Extend table as required</w:t>
       </w:r>
     </w:p>
@@ -386,365 +777,342 @@
         <w:rPr>
           <w:i/>
           <w:iCs/>
+          <w:color w:val="A5A5A5" w:themeColor="accent3"/>
         </w:rPr>
       </w:pPr>
       <w:r>
         <w:rPr>
           <w:i/>
           <w:iCs/>
+          <w:color w:val="A5A5A5" w:themeColor="accent3"/>
         </w:rPr>
         <w:t>Only include functions that you will develop.</w:t>
       </w:r>
     </w:p>
     <w:p>
-      <w:pPr>
-        <w:rPr>
-          <w:i/>
-          <w:iCs/>
-        </w:rPr>
-      </w:pPr>
-      <w:r>
-        <w:rPr>
-          <w:i/>
-          <w:iCs/>
-        </w:rPr>
-        <w:t>Example (remove</w:t>
-      </w:r>
-      <w:r>
-        <w:rPr>
-          <w:i/>
-          <w:iCs/>
-        </w:rPr>
-        <w:t xml:space="preserve"> before submission)</w:t>
-      </w:r>
-    </w:p>
-    <w:p>
-      <w:pPr>
-        <w:rPr>
-          <w:i/>
-          <w:iCs/>
-        </w:rPr>
-      </w:pPr>
-      <w:r>
-        <w:rPr>
-          <w:i/>
-          <w:iCs/>
-        </w:rPr>
-        <w:t>i</w:t>
-      </w:r>
-      <w:r>
-        <w:rPr>
-          <w:i/>
-          <w:iCs/>
-        </w:rPr>
-        <w:t xml:space="preserve">nt </w:t>
+      <w:r>
+        <w:t xml:space="preserve">Int </w:t>
       </w:r>
       <w:proofErr w:type="spellStart"/>
       <w:proofErr w:type="gramStart"/>
       <w:r>
-        <w:rPr>
-          <w:i/>
-          <w:iCs/>
-        </w:rPr>
-        <w:t>Temp</w:t>
-      </w:r>
-      <w:r>
-        <w:rPr>
-          <w:i/>
-          <w:iCs/>
-        </w:rPr>
-        <w:t>erature</w:t>
-      </w:r>
-      <w:r>
-        <w:rPr>
-          <w:i/>
-          <w:iCs/>
-        </w:rPr>
-        <w:t>Conversion</w:t>
+        <w:t>ReadFileArray</w:t>
       </w:r>
       <w:proofErr w:type="spellEnd"/>
       <w:r>
-        <w:rPr>
-          <w:i/>
-          <w:iCs/>
-        </w:rPr>
-        <w:t xml:space="preserve">( </w:t>
-      </w:r>
-      <w:r>
-        <w:rPr>
-          <w:i/>
-          <w:iCs/>
-        </w:rPr>
-        <w:t>int</w:t>
-      </w:r>
+        <w:t>(</w:t>
+      </w:r>
+      <w:proofErr w:type="spellStart"/>
       <w:proofErr w:type="gramEnd"/>
       <w:r>
-        <w:rPr>
-          <w:i/>
-          <w:iCs/>
-        </w:rPr>
-        <w:t xml:space="preserve"> </w:t>
+        <w:t>const</w:t>
+      </w:r>
+      <w:proofErr w:type="spellEnd"/>
+      <w:r>
+        <w:t xml:space="preserve"> char *</w:t>
+      </w:r>
+      <w:r>
+        <w:t>P</w:t>
+      </w:r>
+      <w:r>
+        <w:t>ath, int *</w:t>
+      </w:r>
+      <w:proofErr w:type="spellStart"/>
+      <w:r>
+        <w:t>Rows</w:t>
+      </w:r>
+      <w:r>
+        <w:t>OUT</w:t>
+      </w:r>
+      <w:proofErr w:type="spellEnd"/>
+      <w:r>
+        <w:t>)</w:t>
+      </w:r>
+    </w:p>
+    <w:p>
+      <w:r>
+        <w:tab/>
+      </w:r>
+      <w:r>
+        <w:t>Path – pointer path to input file</w:t>
+      </w:r>
+    </w:p>
+    <w:p>
+      <w:r>
+        <w:lastRenderedPageBreak/>
+        <w:tab/>
+      </w:r>
+      <w:proofErr w:type="spellStart"/>
+      <w:r>
+        <w:t>Rows</w:t>
+      </w:r>
+      <w:r>
+        <w:t>OUT</w:t>
+      </w:r>
+      <w:proofErr w:type="spellEnd"/>
+      <w:r>
+        <w:t xml:space="preserve"> – pointer path to int number of rows total to be converted into array</w:t>
+      </w:r>
+    </w:p>
+    <w:p>
+      <w:r>
+        <w:tab/>
+        <w:t>Return Value – Returns pointer to array of ‘int *’, 0 on read error</w:t>
+      </w:r>
+    </w:p>
+    <w:p>
+      <w:r>
+        <w:t xml:space="preserve">Int </w:t>
       </w:r>
       <w:proofErr w:type="spellStart"/>
       <w:proofErr w:type="gramStart"/>
       <w:r>
-        <w:rPr>
-          <w:i/>
-          <w:iCs/>
-        </w:rPr>
-        <w:t>Input</w:t>
-      </w:r>
-      <w:r>
-        <w:rPr>
-          <w:i/>
-          <w:iCs/>
-        </w:rPr>
-        <w:t>Temp</w:t>
+        <w:t>TestSeq</w:t>
       </w:r>
       <w:proofErr w:type="spellEnd"/>
       <w:r>
-        <w:rPr>
-          <w:i/>
-          <w:iCs/>
-        </w:rPr>
+        <w:t>(</w:t>
+      </w:r>
+      <w:proofErr w:type="spellStart"/>
+      <w:proofErr w:type="gramEnd"/>
+      <w:r>
+        <w:t>const</w:t>
+      </w:r>
+      <w:proofErr w:type="spellEnd"/>
+      <w:r>
+        <w:t xml:space="preserve"> char *</w:t>
+      </w:r>
+      <w:proofErr w:type="spellStart"/>
+      <w:r>
+        <w:t>Path</w:t>
+      </w:r>
+      <w:r>
+        <w:t>Seq</w:t>
+      </w:r>
+      <w:proofErr w:type="spellEnd"/>
+      <w:r>
+        <w:t>, int *</w:t>
+      </w:r>
+      <w:proofErr w:type="spellStart"/>
+      <w:r>
+        <w:t>SeqArray</w:t>
+      </w:r>
+      <w:proofErr w:type="spellEnd"/>
+      <w:r>
+        <w:t>)</w:t>
+      </w:r>
+    </w:p>
+    <w:p>
+      <w:r>
+        <w:tab/>
+      </w:r>
+      <w:proofErr w:type="spellStart"/>
+      <w:r>
+        <w:t>Path</w:t>
+      </w:r>
+      <w:r>
+        <w:t>Seq</w:t>
+      </w:r>
+      <w:proofErr w:type="spellEnd"/>
+      <w:r>
+        <w:t xml:space="preserve"> – pointer path to input file</w:t>
+      </w:r>
+    </w:p>
+    <w:p>
+      <w:r>
+        <w:tab/>
+      </w:r>
+      <w:proofErr w:type="spellStart"/>
+      <w:r>
+        <w:t>SeqArray</w:t>
+      </w:r>
+      <w:proofErr w:type="spellEnd"/>
+      <w:r>
+        <w:t xml:space="preserve"> – pointer path to </w:t>
+      </w:r>
+      <w:r>
+        <w:t>the converted array sequence in ASCII decimal</w:t>
+      </w:r>
+    </w:p>
+    <w:p>
+      <w:r>
+        <w:tab/>
+        <w:t>Return Value – Returns pointer to array of ‘int *’, 0 on read error</w:t>
+      </w:r>
+    </w:p>
+    <w:p/>
+    <w:p>
+      <w:r>
+        <w:t xml:space="preserve">Int </w:t>
+      </w:r>
+      <w:proofErr w:type="spellStart"/>
+      <w:r>
+        <w:t>ASCIItoSSF</w:t>
+      </w:r>
+      <w:proofErr w:type="spellEnd"/>
+      <w:r>
+        <w:t xml:space="preserve"> (int </w:t>
+      </w:r>
+      <w:proofErr w:type="spellStart"/>
+      <w:r>
+        <w:t>asciiIN</w:t>
+      </w:r>
+      <w:proofErr w:type="spellEnd"/>
+      <w:r>
         <w:t>,</w:t>
       </w:r>
       <w:r>
-        <w:rPr>
-          <w:i/>
-          <w:iCs/>
-        </w:rPr>
+        <w:t xml:space="preserve"> int </w:t>
+      </w:r>
+      <w:proofErr w:type="spellStart"/>
+      <w:r>
+        <w:t>FontDataIN</w:t>
+      </w:r>
+      <w:proofErr w:type="spellEnd"/>
+      <w:r>
+        <w:t>,</w:t>
+      </w:r>
+      <w:r>
+        <w:t xml:space="preserve"> int *</w:t>
+      </w:r>
+      <w:proofErr w:type="spellStart"/>
+      <w:r>
+        <w:t>FontDataOUT</w:t>
+      </w:r>
+      <w:proofErr w:type="spellEnd"/>
+      <w:r>
+        <w:t>)</w:t>
+      </w:r>
+    </w:p>
+    <w:p>
+      <w:r>
+        <w:tab/>
+      </w:r>
+      <w:proofErr w:type="spellStart"/>
+      <w:r>
+        <w:t>asciiIN</w:t>
+      </w:r>
+      <w:proofErr w:type="spellEnd"/>
+      <w:r>
+        <w:t xml:space="preserve"> – input ASCII code to be converted to font data</w:t>
+      </w:r>
+    </w:p>
+    <w:p>
+      <w:pPr>
+        <w:ind w:firstLine="720"/>
+      </w:pPr>
+      <w:proofErr w:type="spellStart"/>
+      <w:r>
+        <w:t>FontDataIN</w:t>
+      </w:r>
+      <w:proofErr w:type="spellEnd"/>
+      <w:r>
+        <w:t xml:space="preserve"> – input the array saved from Font data text file</w:t>
+      </w:r>
+    </w:p>
+    <w:p>
+      <w:pPr>
+        <w:ind w:left="720"/>
+      </w:pPr>
+      <w:proofErr w:type="spellStart"/>
+      <w:r>
+        <w:t>FontDataOUT</w:t>
+      </w:r>
+      <w:proofErr w:type="spellEnd"/>
+      <w:r>
+        <w:t xml:space="preserve"> – pointer array to return the section of font data </w:t>
+      </w:r>
+      <w:r>
+        <w:t xml:space="preserve">to be written </w:t>
+      </w:r>
+      <w:r>
+        <w:t>from the corresponding ASCII value.</w:t>
+      </w:r>
+    </w:p>
+    <w:p>
+      <w:pPr>
+        <w:ind w:left="720"/>
+      </w:pPr>
+      <w:r>
+        <w:t>Return value – return pointer array, 0 if error.</w:t>
+      </w:r>
+    </w:p>
+    <w:p/>
+    <w:p>
+      <w:r>
+        <w:t>Str</w:t>
+      </w:r>
+      <w:r>
         <w:t xml:space="preserve"> </w:t>
-      </w:r>
-      <w:r>
-        <w:rPr>
-          <w:i/>
-          <w:iCs/>
-        </w:rPr>
-        <w:t xml:space="preserve"> float</w:t>
-      </w:r>
-      <w:proofErr w:type="gramEnd"/>
-      <w:r>
-        <w:rPr>
-          <w:i/>
-          <w:iCs/>
-        </w:rPr>
-        <w:t xml:space="preserve">* </w:t>
       </w:r>
       <w:proofErr w:type="spellStart"/>
       <w:proofErr w:type="gramStart"/>
       <w:r>
-        <w:rPr>
-          <w:i/>
-          <w:iCs/>
-        </w:rPr>
-        <w:t>Output</w:t>
-      </w:r>
-      <w:r>
-        <w:rPr>
-          <w:i/>
-          <w:iCs/>
-        </w:rPr>
-        <w:t>Temp</w:t>
+        <w:t>GCodeConversion</w:t>
       </w:r>
       <w:proofErr w:type="spellEnd"/>
       <w:r>
-        <w:rPr>
-          <w:i/>
-          <w:iCs/>
-        </w:rPr>
+        <w:t>(</w:t>
+      </w:r>
+      <w:proofErr w:type="gramEnd"/>
+      <w:r>
+        <w:t>int</w:t>
+      </w:r>
+      <w:r>
         <w:t xml:space="preserve"> </w:t>
       </w:r>
-      <w:r>
-        <w:rPr>
-          <w:i/>
-          <w:iCs/>
-        </w:rPr>
+      <w:proofErr w:type="spellStart"/>
+      <w:r>
+        <w:t>ArrayRowIN</w:t>
+      </w:r>
+      <w:proofErr w:type="spellEnd"/>
+      <w:r>
+        <w:t xml:space="preserve">, str </w:t>
+      </w:r>
+      <w:proofErr w:type="spellStart"/>
+      <w:r>
+        <w:t>ArrayRowOUT</w:t>
+      </w:r>
+      <w:proofErr w:type="spellEnd"/>
+      <w:r>
         <w:t>)</w:t>
       </w:r>
-      <w:proofErr w:type="gramEnd"/>
+    </w:p>
+    <w:p>
+      <w:r>
+        <w:tab/>
+      </w:r>
+      <w:proofErr w:type="spellStart"/>
+      <w:r>
+        <w:t>ArrayRowIN</w:t>
+      </w:r>
+      <w:proofErr w:type="spellEnd"/>
+      <w:r>
+        <w:t xml:space="preserve"> – the row of data being read from the ASCII sequence</w:t>
+      </w:r>
+    </w:p>
+    <w:p>
+      <w:r>
+        <w:tab/>
+      </w:r>
+      <w:proofErr w:type="spellStart"/>
+      <w:r>
+        <w:t>ArrayRowOUT</w:t>
+      </w:r>
+      <w:proofErr w:type="spellEnd"/>
+      <w:r>
+        <w:t xml:space="preserve"> – G-Code output of the corresponding row</w:t>
+      </w:r>
     </w:p>
     <w:p>
       <w:pPr>
-        <w:rPr>
-          <w:i/>
-          <w:iCs/>
-        </w:rPr>
+        <w:ind w:firstLine="720"/>
       </w:pPr>
       <w:r>
-        <w:rPr>
-          <w:i/>
-          <w:iCs/>
-        </w:rPr>
-        <w:t>Parameters:</w:t>
-      </w:r>
-      <w:r>
-        <w:rPr>
-          <w:i/>
-          <w:iCs/>
-        </w:rPr>
-        <w:t xml:space="preserve"> </w:t>
-      </w:r>
-    </w:p>
-    <w:p>
-      <w:pPr>
-        <w:ind w:left="720"/>
-        <w:rPr>
-          <w:i/>
-          <w:iCs/>
-        </w:rPr>
-      </w:pPr>
-      <w:proofErr w:type="spellStart"/>
-      <w:r>
-        <w:rPr>
-          <w:i/>
-          <w:iCs/>
-        </w:rPr>
-        <w:t>InputTemp</w:t>
-      </w:r>
-      <w:proofErr w:type="spellEnd"/>
-      <w:r>
-        <w:rPr>
-          <w:i/>
-          <w:iCs/>
-        </w:rPr>
-        <w:t xml:space="preserve"> </w:t>
-      </w:r>
-      <w:r>
-        <w:rPr>
-          <w:i/>
-          <w:iCs/>
-        </w:rPr>
-        <w:t>–</w:t>
-      </w:r>
-      <w:r>
-        <w:rPr>
-          <w:i/>
-          <w:iCs/>
-        </w:rPr>
-        <w:t xml:space="preserve"> </w:t>
-      </w:r>
-      <w:r>
-        <w:rPr>
-          <w:i/>
-          <w:iCs/>
-        </w:rPr>
-        <w:t>input temperature in degrees C</w:t>
-      </w:r>
-    </w:p>
-    <w:p>
-      <w:pPr>
-        <w:ind w:left="720"/>
-        <w:rPr>
-          <w:i/>
-          <w:iCs/>
-        </w:rPr>
-      </w:pPr>
-      <w:proofErr w:type="spellStart"/>
-      <w:r>
-        <w:rPr>
-          <w:i/>
-          <w:iCs/>
-        </w:rPr>
-        <w:t>Ou</w:t>
-      </w:r>
-      <w:r>
-        <w:rPr>
-          <w:i/>
-          <w:iCs/>
-        </w:rPr>
-        <w:t>t</w:t>
-      </w:r>
-      <w:r>
-        <w:rPr>
-          <w:i/>
-          <w:iCs/>
-        </w:rPr>
-        <w:t>putTemp</w:t>
-      </w:r>
-      <w:proofErr w:type="spellEnd"/>
-      <w:r>
-        <w:rPr>
-          <w:i/>
-          <w:iCs/>
-        </w:rPr>
-        <w:t xml:space="preserve"> </w:t>
-      </w:r>
-      <w:r>
-        <w:rPr>
-          <w:i/>
-          <w:iCs/>
-        </w:rPr>
-        <w:t>–</w:t>
-      </w:r>
-      <w:r>
-        <w:rPr>
-          <w:i/>
-          <w:iCs/>
-        </w:rPr>
-        <w:t xml:space="preserve"> </w:t>
-      </w:r>
-      <w:r>
-        <w:rPr>
-          <w:i/>
-          <w:iCs/>
-        </w:rPr>
-        <w:t xml:space="preserve">pointer to </w:t>
-      </w:r>
-      <w:r>
-        <w:rPr>
-          <w:i/>
-          <w:iCs/>
-        </w:rPr>
-        <w:t xml:space="preserve">return </w:t>
-      </w:r>
-      <w:r>
-        <w:rPr>
-          <w:i/>
-          <w:iCs/>
-        </w:rPr>
-        <w:t>output temperature in degrees F</w:t>
-      </w:r>
-    </w:p>
-    <w:p>
-      <w:pPr>
-        <w:ind w:left="720"/>
-        <w:rPr>
-          <w:i/>
-          <w:iCs/>
-        </w:rPr>
-      </w:pPr>
-      <w:r>
-        <w:rPr>
-          <w:i/>
-          <w:iCs/>
-        </w:rPr>
-        <w:t>Return value – returns 1 if successful, 0 if failed</w:t>
-      </w:r>
-    </w:p>
-    <w:p>
-      <w:pPr>
-        <w:rPr>
-          <w:i/>
-          <w:iCs/>
-        </w:rPr>
-      </w:pPr>
-    </w:p>
-    <w:p>
-      <w:r>
-        <w:t xml:space="preserve">Int </w:t>
-      </w:r>
-      <w:proofErr w:type="spellStart"/>
-      <w:proofErr w:type="gramStart"/>
-      <w:r>
-        <w:t>GCodeConversion</w:t>
-      </w:r>
-      <w:proofErr w:type="spellEnd"/>
-      <w:r>
-        <w:t>(int )</w:t>
-      </w:r>
-      <w:proofErr w:type="gramEnd"/>
-    </w:p>
+        <w:t>Return value – Return1 if successful, 0 if failed</w:t>
+      </w:r>
+    </w:p>
+    <w:p/>
     <w:p>
       <w:pPr>
         <w:pStyle w:val="Heading1"/>
@@ -753,7 +1121,6 @@
         <w:t>Testing Information</w:t>
       </w:r>
     </w:p>
-    <w:p/>
     <w:tbl>
       <w:tblPr>
         <w:tblStyle w:val="TableGrid"/>
@@ -761,15 +1128,15 @@
         <w:tblLook w:val="04A0" w:firstRow="1" w:lastRow="0" w:firstColumn="1" w:lastColumn="0" w:noHBand="0" w:noVBand="1"/>
       </w:tblPr>
       <w:tblGrid>
-        <w:gridCol w:w="1271"/>
-        <w:gridCol w:w="1985"/>
-        <w:gridCol w:w="2835"/>
-        <w:gridCol w:w="2925"/>
+        <w:gridCol w:w="1816"/>
+        <w:gridCol w:w="1863"/>
+        <w:gridCol w:w="2674"/>
+        <w:gridCol w:w="2663"/>
       </w:tblGrid>
       <w:tr>
         <w:tc>
           <w:tcPr>
-            <w:tcW w:w="1271" w:type="dxa"/>
+            <w:tcW w:w="1816" w:type="dxa"/>
           </w:tcPr>
           <w:p>
             <w:pPr>
@@ -782,7 +1149,7 @@
         </w:tc>
         <w:tc>
           <w:tcPr>
-            <w:tcW w:w="1985" w:type="dxa"/>
+            <w:tcW w:w="1863" w:type="dxa"/>
           </w:tcPr>
           <w:p>
             <w:pPr>
@@ -795,7 +1162,7 @@
         </w:tc>
         <w:tc>
           <w:tcPr>
-            <w:tcW w:w="2835" w:type="dxa"/>
+            <w:tcW w:w="2674" w:type="dxa"/>
           </w:tcPr>
           <w:p>
             <w:pPr>
@@ -808,7 +1175,7 @@
         </w:tc>
         <w:tc>
           <w:tcPr>
-            <w:tcW w:w="2925" w:type="dxa"/>
+            <w:tcW w:w="2663" w:type="dxa"/>
           </w:tcPr>
           <w:p>
             <w:pPr>
@@ -832,27 +1199,60 @@
         </w:trPr>
         <w:tc>
           <w:tcPr>
-            <w:tcW w:w="1271" w:type="dxa"/>
-          </w:tcPr>
-          <w:p/>
-        </w:tc>
-        <w:tc>
-          <w:tcPr>
-            <w:tcW w:w="1985" w:type="dxa"/>
-          </w:tcPr>
-          <w:p/>
-        </w:tc>
-        <w:tc>
-          <w:tcPr>
-            <w:tcW w:w="2835" w:type="dxa"/>
-          </w:tcPr>
-          <w:p/>
-        </w:tc>
-        <w:tc>
-          <w:tcPr>
-            <w:tcW w:w="2925" w:type="dxa"/>
-          </w:tcPr>
-          <w:p/>
+            <w:tcW w:w="1816" w:type="dxa"/>
+          </w:tcPr>
+          <w:p>
+            <w:proofErr w:type="spellStart"/>
+            <w:r>
+              <w:t>ReadFileArray</w:t>
+            </w:r>
+            <w:proofErr w:type="spellEnd"/>
+          </w:p>
+        </w:tc>
+        <w:tc>
+          <w:tcPr>
+            <w:tcW w:w="1863" w:type="dxa"/>
+          </w:tcPr>
+          <w:p>
+            <w:r>
+              <w:t>Skim file and check number of rows</w:t>
+            </w:r>
+          </w:p>
+        </w:tc>
+        <w:tc>
+          <w:tcPr>
+            <w:tcW w:w="2674" w:type="dxa"/>
+          </w:tcPr>
+          <w:p>
+            <w:r>
+              <w:t>SingleStrokeFont.txt</w:t>
+            </w:r>
+          </w:p>
+          <w:p>
+            <w:r>
+              <w:t>rows</w:t>
+            </w:r>
+          </w:p>
+          <w:p>
+            <w:proofErr w:type="gramStart"/>
+            <w:r>
+              <w:t>SSF[</w:t>
+            </w:r>
+            <w:proofErr w:type="gramEnd"/>
+            <w:r>
+              <w:t>]</w:t>
+            </w:r>
+          </w:p>
+        </w:tc>
+        <w:tc>
+          <w:tcPr>
+            <w:tcW w:w="2663" w:type="dxa"/>
+          </w:tcPr>
+          <w:p>
+            <w:r>
+              <w:t>Output number of rows from the text file used</w:t>
+            </w:r>
+          </w:p>
         </w:tc>
       </w:tr>
       <w:tr>
@@ -861,27 +1261,438 @@
         </w:trPr>
         <w:tc>
           <w:tcPr>
-            <w:tcW w:w="1271" w:type="dxa"/>
-          </w:tcPr>
-          <w:p/>
-        </w:tc>
-        <w:tc>
-          <w:tcPr>
-            <w:tcW w:w="1985" w:type="dxa"/>
-          </w:tcPr>
-          <w:p/>
-        </w:tc>
-        <w:tc>
-          <w:tcPr>
-            <w:tcW w:w="2835" w:type="dxa"/>
-          </w:tcPr>
-          <w:p/>
-        </w:tc>
-        <w:tc>
-          <w:tcPr>
-            <w:tcW w:w="2925" w:type="dxa"/>
-          </w:tcPr>
-          <w:p/>
+            <w:tcW w:w="1816" w:type="dxa"/>
+          </w:tcPr>
+          <w:p>
+            <w:proofErr w:type="spellStart"/>
+            <w:r>
+              <w:t>TestSeq</w:t>
+            </w:r>
+            <w:proofErr w:type="spellEnd"/>
+          </w:p>
+        </w:tc>
+        <w:tc>
+          <w:tcPr>
+            <w:tcW w:w="1863" w:type="dxa"/>
+          </w:tcPr>
+          <w:p>
+            <w:r>
+              <w:t>Convert each character in text file into ASCII</w:t>
+            </w:r>
+          </w:p>
+        </w:tc>
+        <w:tc>
+          <w:tcPr>
+            <w:tcW w:w="2674" w:type="dxa"/>
+          </w:tcPr>
+          <w:p>
+            <w:r>
+              <w:t>Test.txt</w:t>
+            </w:r>
+          </w:p>
+          <w:p>
+            <w:proofErr w:type="spellStart"/>
+            <w:proofErr w:type="gramStart"/>
+            <w:r>
+              <w:t>ch</w:t>
+            </w:r>
+            <w:proofErr w:type="spellEnd"/>
+            <w:r>
+              <w:t>[</w:t>
+            </w:r>
+            <w:proofErr w:type="gramEnd"/>
+            <w:r>
+              <w:t>]</w:t>
+            </w:r>
+          </w:p>
+          <w:p>
+            <w:proofErr w:type="spellStart"/>
+            <w:proofErr w:type="gramStart"/>
+            <w:r>
+              <w:t>asciiSeq</w:t>
+            </w:r>
+            <w:proofErr w:type="spellEnd"/>
+            <w:r>
+              <w:t>[</w:t>
+            </w:r>
+            <w:proofErr w:type="gramEnd"/>
+            <w:r>
+              <w:t>]</w:t>
+            </w:r>
+          </w:p>
+        </w:tc>
+        <w:tc>
+          <w:tcPr>
+            <w:tcW w:w="2663" w:type="dxa"/>
+          </w:tcPr>
+          <w:p>
+            <w:r>
+              <w:t>The same sequence of character but in ASCII is generated</w:t>
+            </w:r>
+          </w:p>
+        </w:tc>
+      </w:tr>
+      <w:tr>
+        <w:trPr>
+          <w:trHeight w:val="563"/>
+        </w:trPr>
+        <w:tc>
+          <w:tcPr>
+            <w:tcW w:w="1816" w:type="dxa"/>
+          </w:tcPr>
+          <w:p>
+            <w:proofErr w:type="spellStart"/>
+            <w:r>
+              <w:t>ASCIItoSSF</w:t>
+            </w:r>
+            <w:proofErr w:type="spellEnd"/>
+          </w:p>
+        </w:tc>
+        <w:tc>
+          <w:tcPr>
+            <w:tcW w:w="1863" w:type="dxa"/>
+          </w:tcPr>
+          <w:p>
+            <w:r>
+              <w:t>Implements each ASCII decimal code character into the format from stroke data</w:t>
+            </w:r>
+          </w:p>
+        </w:tc>
+        <w:tc>
+          <w:tcPr>
+            <w:tcW w:w="2674" w:type="dxa"/>
+          </w:tcPr>
+          <w:p>
+            <w:proofErr w:type="spellStart"/>
+            <w:proofErr w:type="gramStart"/>
+            <w:r>
+              <w:t>ch</w:t>
+            </w:r>
+            <w:proofErr w:type="spellEnd"/>
+            <w:r>
+              <w:t>[</w:t>
+            </w:r>
+            <w:proofErr w:type="gramEnd"/>
+            <w:r>
+              <w:t>]</w:t>
+            </w:r>
+          </w:p>
+          <w:p>
+            <w:proofErr w:type="gramStart"/>
+            <w:r>
+              <w:t>SSF[][</w:t>
+            </w:r>
+            <w:proofErr w:type="gramEnd"/>
+            <w:r>
+              <w:t>]</w:t>
+            </w:r>
+          </w:p>
+          <w:p>
+            <w:proofErr w:type="spellStart"/>
+            <w:proofErr w:type="gramStart"/>
+            <w:r>
+              <w:t>asciiSeq</w:t>
+            </w:r>
+            <w:proofErr w:type="spellEnd"/>
+            <w:r>
+              <w:t>[</w:t>
+            </w:r>
+            <w:proofErr w:type="gramEnd"/>
+            <w:r>
+              <w:t>]</w:t>
+            </w:r>
+          </w:p>
+          <w:p>
+            <w:proofErr w:type="spellStart"/>
+            <w:proofErr w:type="gramStart"/>
+            <w:r>
+              <w:t>SSFSeq</w:t>
+            </w:r>
+            <w:proofErr w:type="spellEnd"/>
+            <w:r>
+              <w:t>[</w:t>
+            </w:r>
+            <w:proofErr w:type="gramEnd"/>
+            <w:r>
+              <w:t>]</w:t>
+            </w:r>
+          </w:p>
+        </w:tc>
+        <w:tc>
+          <w:tcPr>
+            <w:tcW w:w="2663" w:type="dxa"/>
+          </w:tcPr>
+          <w:p>
+            <w:r>
+              <w:t>A 2D array of stroke data in the character sequence from test.txt has been generated</w:t>
+            </w:r>
+          </w:p>
+        </w:tc>
+      </w:tr>
+      <w:tr>
+        <w:trPr>
+          <w:trHeight w:val="563"/>
+        </w:trPr>
+        <w:tc>
+          <w:tcPr>
+            <w:tcW w:w="1816" w:type="dxa"/>
+          </w:tcPr>
+          <w:p>
+            <w:proofErr w:type="spellStart"/>
+            <w:r>
+              <w:t>GCodeConversion</w:t>
+            </w:r>
+            <w:proofErr w:type="spellEnd"/>
+          </w:p>
+        </w:tc>
+        <w:tc>
+          <w:tcPr>
+            <w:tcW w:w="1863" w:type="dxa"/>
+          </w:tcPr>
+          <w:p>
+            <w:r>
+              <w:t>Converts Stroke sequence into G-Code format</w:t>
+            </w:r>
+          </w:p>
+        </w:tc>
+        <w:tc>
+          <w:tcPr>
+            <w:tcW w:w="2674" w:type="dxa"/>
+          </w:tcPr>
+          <w:p>
+            <w:proofErr w:type="spellStart"/>
+            <w:proofErr w:type="gramStart"/>
+            <w:r>
+              <w:t>SSFSeq</w:t>
+            </w:r>
+            <w:proofErr w:type="spellEnd"/>
+            <w:r>
+              <w:t>[][</w:t>
+            </w:r>
+            <w:proofErr w:type="gramEnd"/>
+            <w:r>
+              <w:t>]</w:t>
+            </w:r>
+          </w:p>
+          <w:p>
+            <w:proofErr w:type="spellStart"/>
+            <w:proofErr w:type="gramStart"/>
+            <w:r>
+              <w:t>GSeq</w:t>
+            </w:r>
+            <w:proofErr w:type="spellEnd"/>
+            <w:r>
+              <w:t>[</w:t>
+            </w:r>
+            <w:proofErr w:type="gramEnd"/>
+            <w:r>
+              <w:t>]</w:t>
+            </w:r>
+          </w:p>
+        </w:tc>
+        <w:tc>
+          <w:tcPr>
+            <w:tcW w:w="2663" w:type="dxa"/>
+          </w:tcPr>
+          <w:p>
+            <w:r>
+              <w:t>A G-Code version of the sequence generated</w:t>
+            </w:r>
+          </w:p>
+        </w:tc>
+      </w:tr>
+      <w:tr>
+        <w:trPr>
+          <w:trHeight w:val="563"/>
+        </w:trPr>
+        <w:tc>
+          <w:tcPr>
+            <w:tcW w:w="1816" w:type="dxa"/>
+          </w:tcPr>
+          <w:p>
+            <w:r>
+              <w:t>main</w:t>
+            </w:r>
+          </w:p>
+        </w:tc>
+        <w:tc>
+          <w:tcPr>
+            <w:tcW w:w="1863" w:type="dxa"/>
+          </w:tcPr>
+          <w:p>
+            <w:r>
+              <w:t>Add space between ascii stroke data</w:t>
+            </w:r>
+          </w:p>
+        </w:tc>
+        <w:tc>
+          <w:tcPr>
+            <w:tcW w:w="2674" w:type="dxa"/>
+          </w:tcPr>
+          <w:p>
+            <w:proofErr w:type="spellStart"/>
+            <w:proofErr w:type="gramStart"/>
+            <w:r>
+              <w:t>SSFSeq</w:t>
+            </w:r>
+            <w:proofErr w:type="spellEnd"/>
+            <w:r>
+              <w:t>[</w:t>
+            </w:r>
+            <w:proofErr w:type="gramEnd"/>
+            <w:r>
+              <w:t>]</w:t>
+            </w:r>
+          </w:p>
+          <w:p>
+            <w:proofErr w:type="spellStart"/>
+            <w:proofErr w:type="gramStart"/>
+            <w:r>
+              <w:t>rowOffset</w:t>
+            </w:r>
+            <w:proofErr w:type="spellEnd"/>
+            <w:r>
+              <w:t>{</w:t>
+            </w:r>
+            <w:proofErr w:type="gramEnd"/>
+            <w:r>
+              <w:t>18,0,0}</w:t>
+            </w:r>
+          </w:p>
+        </w:tc>
+        <w:tc>
+          <w:tcPr>
+            <w:tcW w:w="2663" w:type="dxa"/>
+          </w:tcPr>
+          <w:p>
+            <w:r>
+              <w:t>Each character in the same row must have an offset of 18,0</w:t>
+            </w:r>
+          </w:p>
+        </w:tc>
+      </w:tr>
+      <w:tr>
+        <w:trPr>
+          <w:trHeight w:val="563"/>
+        </w:trPr>
+        <w:tc>
+          <w:tcPr>
+            <w:tcW w:w="1816" w:type="dxa"/>
+          </w:tcPr>
+          <w:p>
+            <w:r>
+              <w:t>main</w:t>
+            </w:r>
+          </w:p>
+        </w:tc>
+        <w:tc>
+          <w:tcPr>
+            <w:tcW w:w="1863" w:type="dxa"/>
+          </w:tcPr>
+          <w:p>
+            <w:r>
+              <w:t>Line break for sent G-code data</w:t>
+            </w:r>
+          </w:p>
+        </w:tc>
+        <w:tc>
+          <w:tcPr>
+            <w:tcW w:w="2674" w:type="dxa"/>
+          </w:tcPr>
+          <w:p>
+            <w:proofErr w:type="spellStart"/>
+            <w:r>
+              <w:t>sum_of_char_width</w:t>
+            </w:r>
+            <w:proofErr w:type="spellEnd"/>
+          </w:p>
+          <w:p>
+            <w:proofErr w:type="spellStart"/>
+            <w:r>
+              <w:t>lineBreak</w:t>
+            </w:r>
+            <w:proofErr w:type="spellEnd"/>
+            <w:r>
+              <w:t xml:space="preserve"> {0,5/18,0}</w:t>
+            </w:r>
+          </w:p>
+        </w:tc>
+        <w:tc>
+          <w:tcPr>
+            <w:tcW w:w="2663" w:type="dxa"/>
+          </w:tcPr>
+          <w:p>
+            <w:r>
+              <w:t xml:space="preserve">Line breaks shown when drawing message despite any scale from </w:t>
+            </w:r>
+            <w:proofErr w:type="spellStart"/>
+            <w:r>
+              <w:t>userInput</w:t>
+            </w:r>
+            <w:proofErr w:type="spellEnd"/>
+          </w:p>
+        </w:tc>
+      </w:tr>
+      <w:tr>
+        <w:trPr>
+          <w:trHeight w:val="563"/>
+        </w:trPr>
+        <w:tc>
+          <w:tcPr>
+            <w:tcW w:w="1816" w:type="dxa"/>
+          </w:tcPr>
+          <w:p>
+            <w:r>
+              <w:t>main</w:t>
+            </w:r>
+          </w:p>
+        </w:tc>
+        <w:tc>
+          <w:tcPr>
+            <w:tcW w:w="1863" w:type="dxa"/>
+          </w:tcPr>
+          <w:p>
+            <w:r>
+              <w:t xml:space="preserve">Scale G-Code by user input </w:t>
+            </w:r>
+          </w:p>
+        </w:tc>
+        <w:tc>
+          <w:tcPr>
+            <w:tcW w:w="2674" w:type="dxa"/>
+          </w:tcPr>
+          <w:p>
+            <w:proofErr w:type="spellStart"/>
+            <w:r>
+              <w:t>userInput</w:t>
+            </w:r>
+            <w:proofErr w:type="spellEnd"/>
+          </w:p>
+          <w:p>
+            <w:proofErr w:type="spellStart"/>
+            <w:proofErr w:type="gramStart"/>
+            <w:r>
+              <w:t>GCodeconversion</w:t>
+            </w:r>
+            <w:proofErr w:type="spellEnd"/>
+            <w:r>
+              <w:t>(</w:t>
+            </w:r>
+            <w:proofErr w:type="gramEnd"/>
+            <w:r>
+              <w:t>)</w:t>
+            </w:r>
+          </w:p>
+        </w:tc>
+        <w:tc>
+          <w:tcPr>
+            <w:tcW w:w="2663" w:type="dxa"/>
+          </w:tcPr>
+          <w:p>
+            <w:r>
+              <w:t>Output message scaled by factor of user input</w:t>
+            </w:r>
+          </w:p>
         </w:tc>
       </w:tr>
     </w:tbl>
@@ -890,19 +1701,23 @@
         <w:rPr>
           <w:i/>
           <w:iCs/>
+          <w:color w:val="A5A5A5" w:themeColor="accent3"/>
         </w:rPr>
       </w:pPr>
       <w:r>
         <w:rPr>
           <w:i/>
           <w:iCs/>
-        </w:rPr>
+          <w:color w:val="A5A5A5" w:themeColor="accent3"/>
+        </w:rPr>
+        <w:lastRenderedPageBreak/>
         <w:t>Extend table as required</w:t>
       </w:r>
       <w:r>
         <w:rPr>
           <w:i/>
           <w:iCs/>
+          <w:color w:val="A5A5A5" w:themeColor="accent3"/>
         </w:rPr>
         <w:t xml:space="preserve">. Note that ‘Function’ includes </w:t>
       </w:r>
@@ -911,6 +1726,7 @@
         <w:rPr>
           <w:i/>
           <w:iCs/>
+          <w:color w:val="A5A5A5" w:themeColor="accent3"/>
         </w:rPr>
         <w:t>main(</w:t>
       </w:r>
@@ -919,6 +1735,7 @@
         <w:rPr>
           <w:i/>
           <w:iCs/>
+          <w:color w:val="A5A5A5" w:themeColor="accent3"/>
         </w:rPr>
         <w:t>)</w:t>
       </w:r>
@@ -941,6 +1758,13 @@
       </w:r>
     </w:p>
     <w:p>
+      <w:pPr>
+        <w:pStyle w:val="ListParagraph"/>
+        <w:numPr>
+          <w:ilvl w:val="0"/>
+          <w:numId w:val="1"/>
+        </w:numPr>
+      </w:pPr>
       <w:r>
         <w:t>The flowchart has been saved as a separ</w:t>
       </w:r>
@@ -948,10 +1772,19 @@
         <w:t xml:space="preserve">ate PDF file, check </w:t>
       </w:r>
       <w:r>
-        <w:t>ProjectFlowchart_MNYC</w:t>
+        <w:t>Robot</w:t>
+      </w:r>
+      <w:r>
+        <w:t>FlowchartMNYC</w:t>
+      </w:r>
+      <w:r>
+        <w:t>_20576816</w:t>
       </w:r>
       <w:r>
         <w:t>.pdf</w:t>
+      </w:r>
+      <w:r>
+        <w:t xml:space="preserve"> in folder</w:t>
       </w:r>
     </w:p>
     <w:p>
@@ -1706,7 +2539,6 @@
   <w:style w:type="character" w:default="1" w:styleId="DefaultParagraphFont">
     <w:name w:val="Default Paragraph Font"/>
     <w:uiPriority w:val="1"/>
-    <w:semiHidden/>
     <w:unhideWhenUsed/>
   </w:style>
   <w:style w:type="table" w:default="1" w:styleId="TableNormal">

</xml_diff>